<commit_message>
entity User + migration
</commit_message>
<xml_diff>
--- a/PurrPalace.docx
+++ b/PurrPalace.docx
@@ -1251,7 +1251,6 @@
             <w:insideH w:val="none" w:color="auto" w:sz="0" w:space="0"/>
             <w:insideV w:val="none" w:color="auto" w:sz="0" w:space="0"/>
           </w:tblBorders>
-          <w:shd w:val="clear" w:color="auto" w:fill="auto"/>
           <w:tblCellMar>
             <w:top w:w="15" w:type="dxa"/>
             <w:left w:w="15" w:type="dxa"/>
@@ -1367,7 +1366,6 @@
             <w:insideH w:val="none" w:color="auto" w:sz="0" w:space="0"/>
             <w:insideV w:val="none" w:color="auto" w:sz="0" w:space="0"/>
           </w:tblBorders>
-          <w:shd w:val="clear" w:color="auto" w:fill="auto"/>
           <w:tblCellMar>
             <w:top w:w="15" w:type="dxa"/>
             <w:left w:w="15" w:type="dxa"/>
@@ -1483,7 +1481,6 @@
             <w:insideH w:val="none" w:color="auto" w:sz="0" w:space="0"/>
             <w:insideV w:val="none" w:color="auto" w:sz="0" w:space="0"/>
           </w:tblBorders>
-          <w:shd w:val="clear" w:color="auto" w:fill="auto"/>
           <w:tblCellMar>
             <w:top w:w="15" w:type="dxa"/>
             <w:left w:w="15" w:type="dxa"/>
@@ -1599,7 +1596,6 @@
             <w:insideH w:val="none" w:color="auto" w:sz="0" w:space="0"/>
             <w:insideV w:val="none" w:color="auto" w:sz="0" w:space="0"/>
           </w:tblBorders>
-          <w:shd w:val="clear" w:color="auto" w:fill="auto"/>
           <w:tblCellMar>
             <w:top w:w="15" w:type="dxa"/>
             <w:left w:w="15" w:type="dxa"/>
@@ -1715,7 +1711,6 @@
             <w:insideH w:val="none" w:color="auto" w:sz="0" w:space="0"/>
             <w:insideV w:val="none" w:color="auto" w:sz="0" w:space="0"/>
           </w:tblBorders>
-          <w:shd w:val="clear" w:color="auto" w:fill="auto"/>
           <w:tblCellMar>
             <w:top w:w="15" w:type="dxa"/>
             <w:left w:w="15" w:type="dxa"/>
@@ -1831,7 +1826,6 @@
             <w:insideH w:val="none" w:color="auto" w:sz="0" w:space="0"/>
             <w:insideV w:val="none" w:color="auto" w:sz="0" w:space="0"/>
           </w:tblBorders>
-          <w:shd w:val="clear" w:color="auto" w:fill="auto"/>
           <w:tblCellMar>
             <w:top w:w="15" w:type="dxa"/>
             <w:left w:w="15" w:type="dxa"/>
@@ -1947,7 +1941,6 @@
             <w:insideH w:val="none" w:color="auto" w:sz="0" w:space="0"/>
             <w:insideV w:val="none" w:color="auto" w:sz="0" w:space="0"/>
           </w:tblBorders>
-          <w:shd w:val="clear" w:color="auto" w:fill="auto"/>
           <w:tblCellMar>
             <w:top w:w="15" w:type="dxa"/>
             <w:left w:w="15" w:type="dxa"/>
@@ -2063,7 +2056,6 @@
             <w:insideH w:val="none" w:color="auto" w:sz="0" w:space="0"/>
             <w:insideV w:val="none" w:color="auto" w:sz="0" w:space="0"/>
           </w:tblBorders>
-          <w:shd w:val="clear" w:color="auto" w:fill="auto"/>
           <w:tblCellMar>
             <w:top w:w="15" w:type="dxa"/>
             <w:left w:w="15" w:type="dxa"/>
@@ -2179,7 +2171,6 @@
             <w:insideH w:val="none" w:color="auto" w:sz="0" w:space="0"/>
             <w:insideV w:val="none" w:color="auto" w:sz="0" w:space="0"/>
           </w:tblBorders>
-          <w:shd w:val="clear" w:color="auto" w:fill="auto"/>
           <w:tblCellMar>
             <w:top w:w="15" w:type="dxa"/>
             <w:left w:w="15" w:type="dxa"/>
@@ -2307,9 +2298,9 @@
         </w:rPr>
         <w:drawing>
           <wp:inline distT="0" distB="0" distL="114300" distR="114300">
-            <wp:extent cx="8482965" cy="5235575"/>
-            <wp:effectExtent l="0" t="0" r="3175" b="13335"/>
-            <wp:docPr id="3" name="Изображение 3" descr="mcd"/>
+            <wp:extent cx="9030335" cy="4021455"/>
+            <wp:effectExtent l="0" t="0" r="17145" b="18415"/>
+            <wp:docPr id="5" name="Изображение 5" descr="mcd"/>
             <wp:cNvGraphicFramePr>
               <a:graphicFrameLocks xmlns:a="http://schemas.openxmlformats.org/drawingml/2006/main" noChangeAspect="1"/>
             </wp:cNvGraphicFramePr>
@@ -2317,7 +2308,7 @@
               <a:graphicData uri="http://schemas.openxmlformats.org/drawingml/2006/picture">
                 <pic:pic xmlns:pic="http://schemas.openxmlformats.org/drawingml/2006/picture">
                   <pic:nvPicPr>
-                    <pic:cNvPr id="3" name="Изображение 3" descr="mcd"/>
+                    <pic:cNvPr id="5" name="Изображение 5" descr="mcd"/>
                     <pic:cNvPicPr>
                       <a:picLocks noChangeAspect="1"/>
                     </pic:cNvPicPr>
@@ -2331,7 +2322,7 @@
                   <pic:spPr>
                     <a:xfrm rot="16200000">
                       <a:off x="0" y="0"/>
-                      <a:ext cx="8482965" cy="5235575"/>
+                      <a:ext cx="9030335" cy="4021455"/>
                     </a:xfrm>
                     <a:prstGeom prst="rect">
                       <a:avLst/>
@@ -2346,36 +2337,17 @@
     </w:p>
     <w:p>
       <w:pPr>
+        <w:jc w:val="center"/>
         <w:rPr>
           <w:rStyle w:val="7"/>
           <w:rFonts w:hint="default" w:ascii="Montserrat Medium" w:hAnsi="Montserrat Medium" w:eastAsia="SimSun"/>
           <w:sz w:val="28"/>
           <w:szCs w:val="28"/>
-          <w:lang w:val="ru-RU"/>
-        </w:rPr>
-      </w:pPr>
-      <w:r>
-        <w:rPr>
-          <w:rStyle w:val="7"/>
-          <w:rFonts w:hint="default" w:ascii="Montserrat Medium" w:hAnsi="Montserrat Medium" w:eastAsia="SimSun"/>
-          <w:sz w:val="28"/>
-          <w:szCs w:val="28"/>
-          <w:lang w:val="ru-RU"/>
-        </w:rPr>
-        <w:br w:type="page"/>
-      </w:r>
-    </w:p>
-    <w:p>
-      <w:pPr>
-        <w:jc w:val="center"/>
-        <w:rPr>
-          <w:rStyle w:val="7"/>
-          <w:rFonts w:hint="default" w:ascii="Montserrat Medium" w:hAnsi="Montserrat Medium" w:eastAsia="SimSun"/>
-          <w:sz w:val="28"/>
-          <w:szCs w:val="28"/>
           <w:lang w:val="fr-BE"/>
         </w:rPr>
       </w:pPr>
+      <w:bookmarkStart w:id="0" w:name="_GoBack"/>
+      <w:bookmarkEnd w:id="0"/>
       <w:r>
         <w:rPr>
           <w:rStyle w:val="7"/>
@@ -2386,9 +2358,9 @@
         </w:rPr>
         <w:drawing>
           <wp:inline distT="0" distB="0" distL="114300" distR="114300">
-            <wp:extent cx="9079865" cy="4612005"/>
-            <wp:effectExtent l="0" t="0" r="17145" b="6985"/>
-            <wp:docPr id="1" name="Изображение 1" descr="mld"/>
+            <wp:extent cx="9227820" cy="4097020"/>
+            <wp:effectExtent l="0" t="0" r="17780" b="11430"/>
+            <wp:docPr id="6" name="Изображение 6" descr="mld"/>
             <wp:cNvGraphicFramePr>
               <a:graphicFrameLocks xmlns:a="http://schemas.openxmlformats.org/drawingml/2006/main" noChangeAspect="1"/>
             </wp:cNvGraphicFramePr>
@@ -2396,7 +2368,7 @@
               <a:graphicData uri="http://schemas.openxmlformats.org/drawingml/2006/picture">
                 <pic:pic xmlns:pic="http://schemas.openxmlformats.org/drawingml/2006/picture">
                   <pic:nvPicPr>
-                    <pic:cNvPr id="1" name="Изображение 1" descr="mld"/>
+                    <pic:cNvPr id="6" name="Изображение 6" descr="mld"/>
                     <pic:cNvPicPr>
                       <a:picLocks noChangeAspect="1"/>
                     </pic:cNvPicPr>
@@ -2410,7 +2382,7 @@
                   <pic:spPr>
                     <a:xfrm rot="16200000">
                       <a:off x="0" y="0"/>
-                      <a:ext cx="9079865" cy="4612005"/>
+                      <a:ext cx="9227820" cy="4097020"/>
                     </a:xfrm>
                     <a:prstGeom prst="rect">
                       <a:avLst/>
@@ -2422,16 +2394,9 @@
           </wp:inline>
         </w:drawing>
       </w:r>
-      <w:bookmarkStart w:id="0" w:name="_GoBack"/>
-      <w:bookmarkEnd w:id="0"/>
-    </w:p>
-    <w:p>
-      <w:pPr>
-        <w:pStyle w:val="2"/>
-        <w:keepNext w:val="0"/>
-        <w:keepLines w:val="0"/>
-        <w:widowControl/>
-        <w:suppressLineNumbers w:val="0"/>
+    </w:p>
+    <w:p>
+      <w:pPr>
         <w:rPr>
           <w:rFonts w:hint="default" w:ascii="Segoe Print" w:hAnsi="Segoe Print" w:cs="Segoe Print"/>
           <w:sz w:val="28"/>

</xml_diff>

<commit_message>
toutes les relations + migration
</commit_message>
<xml_diff>
--- a/PurrPalace.docx
+++ b/PurrPalace.docx
@@ -1251,6 +1251,7 @@
             <w:insideH w:val="none" w:color="auto" w:sz="0" w:space="0"/>
             <w:insideV w:val="none" w:color="auto" w:sz="0" w:space="0"/>
           </w:tblBorders>
+          <w:shd w:val="clear" w:color="auto" w:fill="auto"/>
           <w:tblCellMar>
             <w:top w:w="15" w:type="dxa"/>
             <w:left w:w="15" w:type="dxa"/>
@@ -1366,6 +1367,7 @@
             <w:insideH w:val="none" w:color="auto" w:sz="0" w:space="0"/>
             <w:insideV w:val="none" w:color="auto" w:sz="0" w:space="0"/>
           </w:tblBorders>
+          <w:shd w:val="clear" w:color="auto" w:fill="auto"/>
           <w:tblCellMar>
             <w:top w:w="15" w:type="dxa"/>
             <w:left w:w="15" w:type="dxa"/>
@@ -1596,6 +1598,7 @@
             <w:insideH w:val="none" w:color="auto" w:sz="0" w:space="0"/>
             <w:insideV w:val="none" w:color="auto" w:sz="0" w:space="0"/>
           </w:tblBorders>
+          <w:shd w:val="clear" w:color="auto" w:fill="auto"/>
           <w:tblCellMar>
             <w:top w:w="15" w:type="dxa"/>
             <w:left w:w="15" w:type="dxa"/>
@@ -1826,6 +1829,7 @@
             <w:insideH w:val="none" w:color="auto" w:sz="0" w:space="0"/>
             <w:insideV w:val="none" w:color="auto" w:sz="0" w:space="0"/>
           </w:tblBorders>
+          <w:shd w:val="clear" w:color="auto" w:fill="auto"/>
           <w:tblCellMar>
             <w:top w:w="15" w:type="dxa"/>
             <w:left w:w="15" w:type="dxa"/>
@@ -2171,6 +2175,7 @@
             <w:insideH w:val="none" w:color="auto" w:sz="0" w:space="0"/>
             <w:insideV w:val="none" w:color="auto" w:sz="0" w:space="0"/>
           </w:tblBorders>
+          <w:shd w:val="clear" w:color="auto" w:fill="auto"/>
           <w:tblCellMar>
             <w:top w:w="15" w:type="dxa"/>
             <w:left w:w="15" w:type="dxa"/>
@@ -2288,6 +2293,7 @@
           <w:lang w:val="ru-RU"/>
         </w:rPr>
       </w:pPr>
+      <w:bookmarkStart w:id="0" w:name="_GoBack"/>
       <w:r>
         <w:rPr>
           <w:rStyle w:val="7"/>
@@ -2298,8 +2304,8 @@
         </w:rPr>
         <w:drawing>
           <wp:inline distT="0" distB="0" distL="114300" distR="114300">
-            <wp:extent cx="9030335" cy="4021455"/>
-            <wp:effectExtent l="0" t="0" r="17145" b="18415"/>
+            <wp:extent cx="9015730" cy="4013835"/>
+            <wp:effectExtent l="0" t="0" r="5715" b="13970"/>
             <wp:docPr id="5" name="Изображение 5" descr="mcd"/>
             <wp:cNvGraphicFramePr>
               <a:graphicFrameLocks xmlns:a="http://schemas.openxmlformats.org/drawingml/2006/main" noChangeAspect="1"/>
@@ -2322,7 +2328,7 @@
                   <pic:spPr>
                     <a:xfrm rot="16200000">
                       <a:off x="0" y="0"/>
-                      <a:ext cx="9030335" cy="4021455"/>
+                      <a:ext cx="9015730" cy="4013835"/>
                     </a:xfrm>
                     <a:prstGeom prst="rect">
                       <a:avLst/>
@@ -2334,6 +2340,7 @@
           </wp:inline>
         </w:drawing>
       </w:r>
+      <w:bookmarkEnd w:id="0"/>
     </w:p>
     <w:p>
       <w:pPr>
@@ -2346,8 +2353,6 @@
           <w:lang w:val="fr-BE"/>
         </w:rPr>
       </w:pPr>
-      <w:bookmarkStart w:id="0" w:name="_GoBack"/>
-      <w:bookmarkEnd w:id="0"/>
       <w:r>
         <w:rPr>
           <w:rStyle w:val="7"/>
@@ -3682,7 +3687,7 @@
     <w:lsdException w:unhideWhenUsed="0" w:uiPriority="0" w:semiHidden="0" w:name="Normal Indent"/>
     <w:lsdException w:unhideWhenUsed="0" w:uiPriority="0" w:semiHidden="0" w:name="footnote text"/>
     <w:lsdException w:unhideWhenUsed="0" w:uiPriority="0" w:semiHidden="0" w:name="annotation text"/>
-    <w:lsdException w:unhideWhenUsed="0" w:uiPriority="0" w:semiHidden="0" w:name="header"/>
+    <w:lsdException w:qFormat="1" w:unhideWhenUsed="0" w:uiPriority="0" w:semiHidden="0" w:name="header"/>
     <w:lsdException w:qFormat="1" w:unhideWhenUsed="0" w:uiPriority="0" w:semiHidden="0" w:name="footer"/>
     <w:lsdException w:unhideWhenUsed="0" w:uiPriority="0" w:semiHidden="0" w:name="index heading"/>
     <w:lsdException w:qFormat="1" w:uiPriority="0" w:name="caption"/>
@@ -3896,6 +3901,7 @@
   <w:style w:type="paragraph" w:styleId="8">
     <w:name w:val="header"/>
     <w:basedOn w:val="1"/>
+    <w:qFormat/>
     <w:uiPriority w:val="0"/>
     <w:pPr>
       <w:tabs>

</xml_diff>